<commit_message>
Mise à jour des Uses Cases
</commit_message>
<xml_diff>
--- a/LM_UseCase.docx
+++ b/LM_UseCase.docx
@@ -2072,11 +2072,9 @@
             <w:hideMark/>
           </w:tcPr>
           <w:p>
-            <w:proofErr w:type="spellStart"/>
             <w:r>
               <w:t>Gest_compte</w:t>
             </w:r>
-            <w:proofErr w:type="spellEnd"/>
           </w:p>
         </w:tc>
         <w:tc>
@@ -2298,10 +2296,7 @@
           </w:tcPr>
           <w:p>
             <w:r>
-              <w:t>L’utilisateur doit pouvoir faire du CRUD sur son compte</w:t>
-            </w:r>
-            <w:r>
-              <w:t xml:space="preserve"> </w:t>
+              <w:t xml:space="preserve">L’utilisateur doit pouvoir faire du CRUD sur son compte </w:t>
             </w:r>
           </w:p>
         </w:tc>
@@ -2642,27 +2637,42 @@
           </w:tcPr>
           <w:p>
             <w:r>
+              <w:t>Déroulement des événements#2</w:t>
+            </w:r>
+          </w:p>
+          <w:p/>
+          <w:p>
+            <w:r>
+              <w:t>Gérer les connexions au services externes (Spotify)</w:t>
+            </w:r>
+          </w:p>
+        </w:tc>
+        <w:tc>
+          <w:tcPr>
+            <w:tcW w:w="3021" w:type="dxa"/>
+            <w:tcBorders>
+              <w:top w:val="single" w:sz="4" w:space="0" w:color="auto"/>
+              <w:left w:val="single" w:sz="4" w:space="0" w:color="auto"/>
+              <w:bottom w:val="single" w:sz="4" w:space="0" w:color="auto"/>
+              <w:right w:val="single" w:sz="4" w:space="0" w:color="auto"/>
+            </w:tcBorders>
+          </w:tcPr>
+          <w:p>
+            <w:pPr>
+              <w:rPr>
+                <w:b/>
+                <w:bCs/>
+              </w:rPr>
+            </w:pPr>
+            <w:r>
+              <w:rPr>
+                <w:b/>
+                <w:bCs/>
+              </w:rPr>
               <w:lastRenderedPageBreak/>
-              <w:t>Déroulement des événements#2</w:t>
-            </w:r>
-          </w:p>
-          <w:p/>
-          <w:p>
-            <w:r>
-              <w:t>Gérer les connexions au services externes (Spotify)</w:t>
-            </w:r>
-          </w:p>
-        </w:tc>
-        <w:tc>
-          <w:tcPr>
-            <w:tcW w:w="3021" w:type="dxa"/>
-            <w:tcBorders>
-              <w:top w:val="single" w:sz="4" w:space="0" w:color="auto"/>
-              <w:left w:val="single" w:sz="4" w:space="0" w:color="auto"/>
-              <w:bottom w:val="single" w:sz="4" w:space="0" w:color="auto"/>
-              <w:right w:val="single" w:sz="4" w:space="0" w:color="auto"/>
-            </w:tcBorders>
-          </w:tcPr>
+              <w:t>Action de l’acteur</w:t>
+            </w:r>
+          </w:p>
           <w:p>
             <w:pPr>
               <w:rPr>
@@ -2670,14 +2680,50 @@
                 <w:bCs/>
               </w:rPr>
             </w:pPr>
-            <w:r>
-              <w:rPr>
-                <w:b/>
-                <w:bCs/>
-              </w:rPr>
-              <w:t>Action de l’acteur</w:t>
-            </w:r>
-          </w:p>
+          </w:p>
+          <w:p>
+            <w:r>
+              <w:rPr>
+                <w:b/>
+                <w:bCs/>
+              </w:rPr>
+              <w:lastRenderedPageBreak/>
+              <w:t>Etape 1 :</w:t>
+            </w:r>
+            <w:r>
+              <w:t xml:space="preserve"> </w:t>
+            </w:r>
+            <w:r>
+              <w:t>Un utilisateur souhaite utiliser un service externe pour pouvoir compléter une partie de son profil.</w:t>
+            </w:r>
+          </w:p>
+          <w:p/>
+          <w:p>
+            <w:r>
+              <w:t>Etape 2 : Il choisi le service externe et entre ses informations pour s’authentifier.</w:t>
+            </w:r>
+          </w:p>
+          <w:p/>
+          <w:p>
+            <w:r>
+              <w:t xml:space="preserve">Etape 6 : L’utilisateur doit savoir </w:t>
+            </w:r>
+            <w:r>
+              <w:t>si la demande est passée ou pas</w:t>
+            </w:r>
+          </w:p>
+          <w:p/>
+        </w:tc>
+        <w:tc>
+          <w:tcPr>
+            <w:tcW w:w="3021" w:type="dxa"/>
+            <w:tcBorders>
+              <w:top w:val="single" w:sz="4" w:space="0" w:color="auto"/>
+              <w:left w:val="single" w:sz="4" w:space="0" w:color="auto"/>
+              <w:bottom w:val="single" w:sz="4" w:space="0" w:color="auto"/>
+              <w:right w:val="single" w:sz="4" w:space="0" w:color="auto"/>
+            </w:tcBorders>
+          </w:tcPr>
           <w:p>
             <w:pPr>
               <w:rPr>
@@ -2685,49 +2731,15 @@
                 <w:bCs/>
               </w:rPr>
             </w:pPr>
-          </w:p>
-          <w:p>
-            <w:r>
-              <w:rPr>
-                <w:b/>
-                <w:bCs/>
-              </w:rPr>
-              <w:t>Etape 1 :</w:t>
-            </w:r>
-            <w:r>
-              <w:t xml:space="preserve"> </w:t>
-            </w:r>
-            <w:r>
-              <w:t>Un utilisateur souhaite utiliser un service externe pour pouvoir compléter une partie de son profil.</w:t>
-            </w:r>
-          </w:p>
-          <w:p/>
-          <w:p>
-            <w:r>
-              <w:t>Etape 2 : Il choisi le service externe et entre ses informations pour s’authentifier.</w:t>
-            </w:r>
-          </w:p>
-          <w:p/>
-          <w:p>
-            <w:r>
-              <w:t xml:space="preserve">Etape 6 : L’utilisateur doit savoir </w:t>
-            </w:r>
-            <w:r>
-              <w:t>si la demande est passée ou pas</w:t>
-            </w:r>
-          </w:p>
-          <w:p/>
-        </w:tc>
-        <w:tc>
-          <w:tcPr>
-            <w:tcW w:w="3021" w:type="dxa"/>
-            <w:tcBorders>
-              <w:top w:val="single" w:sz="4" w:space="0" w:color="auto"/>
-              <w:left w:val="single" w:sz="4" w:space="0" w:color="auto"/>
-              <w:bottom w:val="single" w:sz="4" w:space="0" w:color="auto"/>
-              <w:right w:val="single" w:sz="4" w:space="0" w:color="auto"/>
-            </w:tcBorders>
-          </w:tcPr>
+            <w:r>
+              <w:rPr>
+                <w:b/>
+                <w:bCs/>
+              </w:rPr>
+              <w:lastRenderedPageBreak/>
+              <w:t>Réaction du système</w:t>
+            </w:r>
+          </w:p>
           <w:p>
             <w:pPr>
               <w:rPr>
@@ -2735,24 +2747,10 @@
                 <w:bCs/>
               </w:rPr>
             </w:pPr>
-            <w:r>
-              <w:rPr>
-                <w:b/>
-                <w:bCs/>
-              </w:rPr>
-              <w:t>Réaction du système</w:t>
-            </w:r>
-          </w:p>
-          <w:p>
-            <w:pPr>
-              <w:rPr>
-                <w:b/>
-                <w:bCs/>
-              </w:rPr>
-            </w:pPr>
-          </w:p>
-          <w:p>
-            <w:r>
+          </w:p>
+          <w:p>
+            <w:r>
+              <w:lastRenderedPageBreak/>
               <w:t xml:space="preserve">Etape </w:t>
             </w:r>
             <w:r>
@@ -2801,6 +2799,7 @@
           </w:tcPr>
           <w:p>
             <w:r>
+              <w:lastRenderedPageBreak/>
               <w:t>Déroulement des événements#3</w:t>
             </w:r>
           </w:p>
@@ -3192,7 +3191,6 @@
           </w:p>
           <w:p>
             <w:r>
-              <w:lastRenderedPageBreak/>
               <w:t>Etape 4 : le système confirme la demande de l’utilisateur.</w:t>
             </w:r>
           </w:p>
@@ -3211,10 +3209,7 @@
           </w:tcPr>
           <w:p>
             <w:r>
-              <w:t>Déroulement des événements#</w:t>
-            </w:r>
-            <w:r>
-              <w:t>4</w:t>
+              <w:t>Déroulement des événements#4</w:t>
             </w:r>
           </w:p>
           <w:p/>
@@ -3314,10 +3309,7 @@
           </w:tcPr>
           <w:p>
             <w:r>
-              <w:t>Déroulement des événements#</w:t>
-            </w:r>
-            <w:r>
-              <w:t>5</w:t>
+              <w:t>Déroulement des événements#5</w:t>
             </w:r>
           </w:p>
           <w:p/>
@@ -3502,10 +3494,2320 @@
       </w:r>
     </w:p>
     <w:p/>
+    <w:tbl>
+      <w:tblPr>
+        <w:tblStyle w:val="Grilledutableau"/>
+        <w:tblW w:w="0" w:type="auto"/>
+        <w:tblInd w:w="0" w:type="dxa"/>
+        <w:tblLook w:val="04A0" w:firstRow="1" w:lastRow="0" w:firstColumn="1" w:lastColumn="0" w:noHBand="0" w:noVBand="1"/>
+      </w:tblPr>
+      <w:tblGrid>
+        <w:gridCol w:w="3020"/>
+        <w:gridCol w:w="3021"/>
+        <w:gridCol w:w="3021"/>
+      </w:tblGrid>
+      <w:tr>
+        <w:tc>
+          <w:tcPr>
+            <w:tcW w:w="3020" w:type="dxa"/>
+            <w:tcBorders>
+              <w:top w:val="single" w:sz="4" w:space="0" w:color="auto"/>
+              <w:left w:val="single" w:sz="4" w:space="0" w:color="auto"/>
+              <w:bottom w:val="single" w:sz="4" w:space="0" w:color="auto"/>
+              <w:right w:val="single" w:sz="4" w:space="0" w:color="auto"/>
+            </w:tcBorders>
+            <w:hideMark/>
+          </w:tcPr>
+          <w:p>
+            <w:r>
+              <w:t>Nom du use case</w:t>
+            </w:r>
+          </w:p>
+        </w:tc>
+        <w:tc>
+          <w:tcPr>
+            <w:tcW w:w="3021" w:type="dxa"/>
+            <w:tcBorders>
+              <w:top w:val="single" w:sz="4" w:space="0" w:color="auto"/>
+              <w:left w:val="single" w:sz="4" w:space="0" w:color="auto"/>
+              <w:bottom w:val="single" w:sz="4" w:space="0" w:color="auto"/>
+              <w:right w:val="single" w:sz="4" w:space="0" w:color="auto"/>
+            </w:tcBorders>
+            <w:hideMark/>
+          </w:tcPr>
+          <w:p>
+            <w:r>
+              <w:t>Payer un abonnement</w:t>
+            </w:r>
+          </w:p>
+        </w:tc>
+        <w:tc>
+          <w:tcPr>
+            <w:tcW w:w="3021" w:type="dxa"/>
+            <w:vMerge w:val="restart"/>
+            <w:tcBorders>
+              <w:top w:val="single" w:sz="4" w:space="0" w:color="auto"/>
+              <w:left w:val="single" w:sz="4" w:space="0" w:color="auto"/>
+              <w:bottom w:val="single" w:sz="4" w:space="0" w:color="auto"/>
+              <w:right w:val="single" w:sz="4" w:space="0" w:color="auto"/>
+            </w:tcBorders>
+          </w:tcPr>
+          <w:p>
+            <w:r>
+              <w:t>USE CASE type</w:t>
+            </w:r>
+          </w:p>
+          <w:p/>
+          <w:p>
+            <w:r>
+              <w:t>Besoin métier : oui</w:t>
+            </w:r>
+          </w:p>
+        </w:tc>
+      </w:tr>
+      <w:tr>
+        <w:tc>
+          <w:tcPr>
+            <w:tcW w:w="3020" w:type="dxa"/>
+            <w:tcBorders>
+              <w:top w:val="single" w:sz="4" w:space="0" w:color="auto"/>
+              <w:left w:val="single" w:sz="4" w:space="0" w:color="auto"/>
+              <w:bottom w:val="single" w:sz="4" w:space="0" w:color="auto"/>
+              <w:right w:val="single" w:sz="4" w:space="0" w:color="auto"/>
+            </w:tcBorders>
+            <w:hideMark/>
+          </w:tcPr>
+          <w:p>
+            <w:r>
+              <w:t>ID du use case</w:t>
+            </w:r>
+          </w:p>
+        </w:tc>
+        <w:tc>
+          <w:tcPr>
+            <w:tcW w:w="3021" w:type="dxa"/>
+            <w:tcBorders>
+              <w:top w:val="single" w:sz="4" w:space="0" w:color="auto"/>
+              <w:left w:val="single" w:sz="4" w:space="0" w:color="auto"/>
+              <w:bottom w:val="single" w:sz="4" w:space="0" w:color="auto"/>
+              <w:right w:val="single" w:sz="4" w:space="0" w:color="auto"/>
+            </w:tcBorders>
+            <w:hideMark/>
+          </w:tcPr>
+          <w:p>
+            <w:r>
+              <w:t>Abonnement</w:t>
+            </w:r>
+          </w:p>
+        </w:tc>
+        <w:tc>
+          <w:tcPr>
+            <w:tcW w:w="0" w:type="auto"/>
+            <w:vMerge/>
+            <w:tcBorders>
+              <w:top w:val="single" w:sz="4" w:space="0" w:color="auto"/>
+              <w:left w:val="single" w:sz="4" w:space="0" w:color="auto"/>
+              <w:bottom w:val="single" w:sz="4" w:space="0" w:color="auto"/>
+              <w:right w:val="single" w:sz="4" w:space="0" w:color="auto"/>
+            </w:tcBorders>
+            <w:vAlign w:val="center"/>
+            <w:hideMark/>
+          </w:tcPr>
+          <w:p/>
+        </w:tc>
+      </w:tr>
+      <w:tr>
+        <w:tc>
+          <w:tcPr>
+            <w:tcW w:w="3020" w:type="dxa"/>
+            <w:tcBorders>
+              <w:top w:val="single" w:sz="4" w:space="0" w:color="auto"/>
+              <w:left w:val="single" w:sz="4" w:space="0" w:color="auto"/>
+              <w:bottom w:val="single" w:sz="4" w:space="0" w:color="auto"/>
+              <w:right w:val="single" w:sz="4" w:space="0" w:color="auto"/>
+            </w:tcBorders>
+            <w:hideMark/>
+          </w:tcPr>
+          <w:p>
+            <w:r>
+              <w:t>Priorité</w:t>
+            </w:r>
+          </w:p>
+        </w:tc>
+        <w:tc>
+          <w:tcPr>
+            <w:tcW w:w="3021" w:type="dxa"/>
+            <w:tcBorders>
+              <w:top w:val="single" w:sz="4" w:space="0" w:color="auto"/>
+              <w:left w:val="single" w:sz="4" w:space="0" w:color="auto"/>
+              <w:bottom w:val="single" w:sz="4" w:space="0" w:color="auto"/>
+              <w:right w:val="single" w:sz="4" w:space="0" w:color="auto"/>
+            </w:tcBorders>
+            <w:hideMark/>
+          </w:tcPr>
+          <w:p>
+            <w:r>
+              <w:t>Moyenne</w:t>
+            </w:r>
+          </w:p>
+        </w:tc>
+        <w:tc>
+          <w:tcPr>
+            <w:tcW w:w="0" w:type="auto"/>
+            <w:vMerge/>
+            <w:tcBorders>
+              <w:top w:val="single" w:sz="4" w:space="0" w:color="auto"/>
+              <w:left w:val="single" w:sz="4" w:space="0" w:color="auto"/>
+              <w:bottom w:val="single" w:sz="4" w:space="0" w:color="auto"/>
+              <w:right w:val="single" w:sz="4" w:space="0" w:color="auto"/>
+            </w:tcBorders>
+            <w:vAlign w:val="center"/>
+            <w:hideMark/>
+          </w:tcPr>
+          <w:p/>
+        </w:tc>
+      </w:tr>
+      <w:tr>
+        <w:tc>
+          <w:tcPr>
+            <w:tcW w:w="3020" w:type="dxa"/>
+            <w:tcBorders>
+              <w:top w:val="single" w:sz="4" w:space="0" w:color="auto"/>
+              <w:left w:val="single" w:sz="4" w:space="0" w:color="auto"/>
+              <w:bottom w:val="single" w:sz="4" w:space="0" w:color="auto"/>
+              <w:right w:val="single" w:sz="4" w:space="0" w:color="auto"/>
+            </w:tcBorders>
+            <w:hideMark/>
+          </w:tcPr>
+          <w:p>
+            <w:r>
+              <w:t>Source</w:t>
+            </w:r>
+          </w:p>
+        </w:tc>
+        <w:tc>
+          <w:tcPr>
+            <w:tcW w:w="3021" w:type="dxa"/>
+            <w:tcBorders>
+              <w:top w:val="single" w:sz="4" w:space="0" w:color="auto"/>
+              <w:left w:val="single" w:sz="4" w:space="0" w:color="auto"/>
+              <w:bottom w:val="single" w:sz="4" w:space="0" w:color="auto"/>
+              <w:right w:val="single" w:sz="4" w:space="0" w:color="auto"/>
+            </w:tcBorders>
+          </w:tcPr>
+          <w:p/>
+        </w:tc>
+        <w:tc>
+          <w:tcPr>
+            <w:tcW w:w="0" w:type="auto"/>
+            <w:vMerge/>
+            <w:tcBorders>
+              <w:top w:val="single" w:sz="4" w:space="0" w:color="auto"/>
+              <w:left w:val="single" w:sz="4" w:space="0" w:color="auto"/>
+              <w:bottom w:val="single" w:sz="4" w:space="0" w:color="auto"/>
+              <w:right w:val="single" w:sz="4" w:space="0" w:color="auto"/>
+            </w:tcBorders>
+            <w:vAlign w:val="center"/>
+            <w:hideMark/>
+          </w:tcPr>
+          <w:p/>
+        </w:tc>
+      </w:tr>
+      <w:tr>
+        <w:tc>
+          <w:tcPr>
+            <w:tcW w:w="3020" w:type="dxa"/>
+            <w:tcBorders>
+              <w:top w:val="single" w:sz="4" w:space="0" w:color="auto"/>
+              <w:left w:val="single" w:sz="4" w:space="0" w:color="auto"/>
+              <w:bottom w:val="single" w:sz="4" w:space="0" w:color="auto"/>
+              <w:right w:val="single" w:sz="4" w:space="0" w:color="auto"/>
+            </w:tcBorders>
+            <w:hideMark/>
+          </w:tcPr>
+          <w:p>
+            <w:r>
+              <w:t>Acteur principal métier</w:t>
+            </w:r>
+          </w:p>
+        </w:tc>
+        <w:tc>
+          <w:tcPr>
+            <w:tcW w:w="6042" w:type="dxa"/>
+            <w:gridSpan w:val="2"/>
+            <w:tcBorders>
+              <w:top w:val="single" w:sz="4" w:space="0" w:color="auto"/>
+              <w:left w:val="single" w:sz="4" w:space="0" w:color="auto"/>
+              <w:bottom w:val="single" w:sz="4" w:space="0" w:color="auto"/>
+              <w:right w:val="single" w:sz="4" w:space="0" w:color="auto"/>
+            </w:tcBorders>
+            <w:hideMark/>
+          </w:tcPr>
+          <w:p>
+            <w:r>
+              <w:t xml:space="preserve">Utilisateur </w:t>
+            </w:r>
+          </w:p>
+        </w:tc>
+      </w:tr>
+      <w:tr>
+        <w:tc>
+          <w:tcPr>
+            <w:tcW w:w="3020" w:type="dxa"/>
+            <w:tcBorders>
+              <w:top w:val="single" w:sz="4" w:space="0" w:color="auto"/>
+              <w:left w:val="single" w:sz="4" w:space="0" w:color="auto"/>
+              <w:bottom w:val="single" w:sz="4" w:space="0" w:color="auto"/>
+              <w:right w:val="single" w:sz="4" w:space="0" w:color="auto"/>
+            </w:tcBorders>
+            <w:hideMark/>
+          </w:tcPr>
+          <w:p>
+            <w:r>
+              <w:t>Autres acteurs</w:t>
+            </w:r>
+          </w:p>
+        </w:tc>
+        <w:tc>
+          <w:tcPr>
+            <w:tcW w:w="6042" w:type="dxa"/>
+            <w:gridSpan w:val="2"/>
+            <w:tcBorders>
+              <w:top w:val="single" w:sz="4" w:space="0" w:color="auto"/>
+              <w:left w:val="single" w:sz="4" w:space="0" w:color="auto"/>
+              <w:bottom w:val="single" w:sz="4" w:space="0" w:color="auto"/>
+              <w:right w:val="single" w:sz="4" w:space="0" w:color="auto"/>
+            </w:tcBorders>
+            <w:hideMark/>
+          </w:tcPr>
+          <w:p>
+            <w:r>
+              <w:t xml:space="preserve">Administrateur, </w:t>
+            </w:r>
+          </w:p>
+        </w:tc>
+      </w:tr>
+      <w:tr>
+        <w:tc>
+          <w:tcPr>
+            <w:tcW w:w="3020" w:type="dxa"/>
+            <w:tcBorders>
+              <w:top w:val="single" w:sz="4" w:space="0" w:color="auto"/>
+              <w:left w:val="single" w:sz="4" w:space="0" w:color="auto"/>
+              <w:bottom w:val="single" w:sz="4" w:space="0" w:color="auto"/>
+              <w:right w:val="single" w:sz="4" w:space="0" w:color="auto"/>
+            </w:tcBorders>
+            <w:hideMark/>
+          </w:tcPr>
+          <w:p>
+            <w:r>
+              <w:t>Description</w:t>
+            </w:r>
+          </w:p>
+        </w:tc>
+        <w:tc>
+          <w:tcPr>
+            <w:tcW w:w="6042" w:type="dxa"/>
+            <w:gridSpan w:val="2"/>
+            <w:tcBorders>
+              <w:top w:val="single" w:sz="4" w:space="0" w:color="auto"/>
+              <w:left w:val="single" w:sz="4" w:space="0" w:color="auto"/>
+              <w:bottom w:val="single" w:sz="4" w:space="0" w:color="auto"/>
+              <w:right w:val="single" w:sz="4" w:space="0" w:color="auto"/>
+            </w:tcBorders>
+            <w:hideMark/>
+          </w:tcPr>
+          <w:p>
+            <w:r>
+              <w:t xml:space="preserve">L’utilisateur doit pouvoir </w:t>
+            </w:r>
+            <w:r>
+              <w:t>payer un abonnement</w:t>
+            </w:r>
+            <w:r>
+              <w:t xml:space="preserve"> </w:t>
+            </w:r>
+          </w:p>
+        </w:tc>
+      </w:tr>
+      <w:tr>
+        <w:tc>
+          <w:tcPr>
+            <w:tcW w:w="3020" w:type="dxa"/>
+            <w:tcBorders>
+              <w:top w:val="single" w:sz="4" w:space="0" w:color="auto"/>
+              <w:left w:val="single" w:sz="4" w:space="0" w:color="auto"/>
+              <w:bottom w:val="single" w:sz="4" w:space="0" w:color="auto"/>
+              <w:right w:val="single" w:sz="4" w:space="0" w:color="auto"/>
+            </w:tcBorders>
+            <w:hideMark/>
+          </w:tcPr>
+          <w:p>
+            <w:r>
+              <w:t>Condition préalable</w:t>
+            </w:r>
+          </w:p>
+        </w:tc>
+        <w:tc>
+          <w:tcPr>
+            <w:tcW w:w="6042" w:type="dxa"/>
+            <w:gridSpan w:val="2"/>
+            <w:tcBorders>
+              <w:top w:val="single" w:sz="4" w:space="0" w:color="auto"/>
+              <w:left w:val="single" w:sz="4" w:space="0" w:color="auto"/>
+              <w:bottom w:val="single" w:sz="4" w:space="0" w:color="auto"/>
+              <w:right w:val="single" w:sz="4" w:space="0" w:color="auto"/>
+            </w:tcBorders>
+            <w:hideMark/>
+          </w:tcPr>
+          <w:p>
+            <w:r>
+              <w:t xml:space="preserve">L’utilisateur doit pouvoir </w:t>
+            </w:r>
+            <w:r>
+              <w:t>choisir un abonnement</w:t>
+            </w:r>
+          </w:p>
+        </w:tc>
+      </w:tr>
+      <w:tr>
+        <w:tc>
+          <w:tcPr>
+            <w:tcW w:w="3020" w:type="dxa"/>
+            <w:tcBorders>
+              <w:top w:val="single" w:sz="4" w:space="0" w:color="auto"/>
+              <w:left w:val="single" w:sz="4" w:space="0" w:color="auto"/>
+              <w:bottom w:val="single" w:sz="4" w:space="0" w:color="auto"/>
+              <w:right w:val="single" w:sz="4" w:space="0" w:color="auto"/>
+            </w:tcBorders>
+            <w:hideMark/>
+          </w:tcPr>
+          <w:p>
+            <w:r>
+              <w:t>Déclencheur</w:t>
+            </w:r>
+          </w:p>
+        </w:tc>
+        <w:tc>
+          <w:tcPr>
+            <w:tcW w:w="6042" w:type="dxa"/>
+            <w:gridSpan w:val="2"/>
+            <w:tcBorders>
+              <w:top w:val="single" w:sz="4" w:space="0" w:color="auto"/>
+              <w:left w:val="single" w:sz="4" w:space="0" w:color="auto"/>
+              <w:bottom w:val="single" w:sz="4" w:space="0" w:color="auto"/>
+              <w:right w:val="single" w:sz="4" w:space="0" w:color="auto"/>
+            </w:tcBorders>
+            <w:hideMark/>
+          </w:tcPr>
+          <w:p>
+            <w:r>
+              <w:t xml:space="preserve">Un utilisateur a besoin d’un compte pour pouvoir </w:t>
+            </w:r>
+            <w:r>
+              <w:t>choisir un abonnement</w:t>
+            </w:r>
+          </w:p>
+        </w:tc>
+      </w:tr>
+      <w:tr>
+        <w:tc>
+          <w:tcPr>
+            <w:tcW w:w="3020" w:type="dxa"/>
+            <w:tcBorders>
+              <w:top w:val="single" w:sz="4" w:space="0" w:color="auto"/>
+              <w:left w:val="single" w:sz="4" w:space="0" w:color="auto"/>
+              <w:bottom w:val="single" w:sz="4" w:space="0" w:color="auto"/>
+              <w:right w:val="single" w:sz="4" w:space="0" w:color="auto"/>
+            </w:tcBorders>
+          </w:tcPr>
+          <w:p>
+            <w:r>
+              <w:t>Déroulement des événements#1</w:t>
+            </w:r>
+          </w:p>
+          <w:p/>
+          <w:p>
+            <w:r>
+              <w:t>Choisir un abonnement</w:t>
+            </w:r>
+            <w:r>
+              <w:t xml:space="preserve"> </w:t>
+            </w:r>
+          </w:p>
+        </w:tc>
+        <w:tc>
+          <w:tcPr>
+            <w:tcW w:w="3021" w:type="dxa"/>
+            <w:tcBorders>
+              <w:top w:val="single" w:sz="4" w:space="0" w:color="auto"/>
+              <w:left w:val="single" w:sz="4" w:space="0" w:color="auto"/>
+              <w:bottom w:val="single" w:sz="4" w:space="0" w:color="auto"/>
+              <w:right w:val="single" w:sz="4" w:space="0" w:color="auto"/>
+            </w:tcBorders>
+          </w:tcPr>
+          <w:p>
+            <w:pPr>
+              <w:rPr>
+                <w:b/>
+                <w:bCs/>
+              </w:rPr>
+            </w:pPr>
+            <w:r>
+              <w:rPr>
+                <w:b/>
+                <w:bCs/>
+              </w:rPr>
+              <w:t>Action de l’acteur</w:t>
+            </w:r>
+          </w:p>
+          <w:p>
+            <w:pPr>
+              <w:rPr>
+                <w:b/>
+                <w:bCs/>
+              </w:rPr>
+            </w:pPr>
+          </w:p>
+          <w:p>
+            <w:r>
+              <w:t xml:space="preserve">Etape 1 : </w:t>
+            </w:r>
+            <w:r>
+              <w:t>L’utilisateur choisi un abonnement.</w:t>
+            </w:r>
+          </w:p>
+          <w:p/>
+          <w:p>
+            <w:r>
+              <w:t xml:space="preserve">Etape 2 : L’utilisateur </w:t>
+            </w:r>
+            <w:r>
+              <w:t>choisi un mode de paiement.</w:t>
+            </w:r>
+          </w:p>
+          <w:p/>
+          <w:p>
+            <w:r>
+              <w:t xml:space="preserve">Etape 3 : L’utilisateur </w:t>
+            </w:r>
+            <w:r>
+              <w:t>valide son choix d’abonnement.</w:t>
+            </w:r>
+          </w:p>
+          <w:p/>
+          <w:p>
+            <w:r>
+              <w:t>Etape 4 : L’utilisateur peut voir d’avantages de profil lui correspondant. Si le choix du compte est premium les pubs seront désactivé</w:t>
+            </w:r>
+            <w:r>
+              <w:t>e</w:t>
+            </w:r>
+            <w:r>
+              <w:t>s.</w:t>
+            </w:r>
+          </w:p>
+        </w:tc>
+        <w:tc>
+          <w:tcPr>
+            <w:tcW w:w="3021" w:type="dxa"/>
+            <w:tcBorders>
+              <w:top w:val="single" w:sz="4" w:space="0" w:color="auto"/>
+              <w:left w:val="single" w:sz="4" w:space="0" w:color="auto"/>
+              <w:bottom w:val="single" w:sz="4" w:space="0" w:color="auto"/>
+              <w:right w:val="single" w:sz="4" w:space="0" w:color="auto"/>
+            </w:tcBorders>
+          </w:tcPr>
+          <w:p>
+            <w:pPr>
+              <w:rPr>
+                <w:b/>
+                <w:bCs/>
+              </w:rPr>
+            </w:pPr>
+            <w:r>
+              <w:rPr>
+                <w:b/>
+                <w:bCs/>
+              </w:rPr>
+              <w:lastRenderedPageBreak/>
+              <w:t>Réaction du système</w:t>
+            </w:r>
+          </w:p>
+          <w:p>
+            <w:pPr>
+              <w:rPr>
+                <w:b/>
+                <w:bCs/>
+              </w:rPr>
+            </w:pPr>
+          </w:p>
+          <w:p>
+            <w:r>
+              <w:t xml:space="preserve">Etape 4 : Le système </w:t>
+            </w:r>
+            <w:r>
+              <w:t>valide son choix de la liste proposé et affiche la vue suivante.</w:t>
+            </w:r>
+          </w:p>
+          <w:p/>
+          <w:p>
+            <w:r>
+              <w:lastRenderedPageBreak/>
+              <w:t xml:space="preserve">Etape 5 : </w:t>
+            </w:r>
+            <w:r>
+              <w:t>Le système valide le choix du type de paiement et affiche la vue suivante</w:t>
+            </w:r>
+            <w:r>
+              <w:t>.</w:t>
+            </w:r>
+          </w:p>
+          <w:p/>
+          <w:p>
+            <w:r>
+              <w:t>Etape6 : Le système utilise l’API de Stripe</w:t>
+            </w:r>
+            <w:r>
+              <w:t xml:space="preserve"> ou Paypal</w:t>
+            </w:r>
+            <w:r>
+              <w:t xml:space="preserve"> pour confirmer le paiement. Le Système re</w:t>
+            </w:r>
+            <w:r>
+              <w:t>n</w:t>
+            </w:r>
+            <w:r>
+              <w:t xml:space="preserve">voie </w:t>
+            </w:r>
+            <w:r>
+              <w:t>une vue de succès ou d’échec du paiement.</w:t>
+            </w:r>
+          </w:p>
+          <w:p>
+            <w:pPr>
+              <w:rPr>
+                <w:b/>
+                <w:bCs/>
+              </w:rPr>
+            </w:pPr>
+          </w:p>
+        </w:tc>
+      </w:tr>
+      <w:tr>
+        <w:tc>
+          <w:tcPr>
+            <w:tcW w:w="3020" w:type="dxa"/>
+            <w:tcBorders>
+              <w:top w:val="single" w:sz="4" w:space="0" w:color="auto"/>
+              <w:left w:val="single" w:sz="4" w:space="0" w:color="auto"/>
+              <w:bottom w:val="single" w:sz="4" w:space="0" w:color="auto"/>
+              <w:right w:val="single" w:sz="4" w:space="0" w:color="auto"/>
+            </w:tcBorders>
+            <w:hideMark/>
+          </w:tcPr>
+          <w:p>
+            <w:r>
+              <w:lastRenderedPageBreak/>
+              <w:t>Alternative#1</w:t>
+            </w:r>
+          </w:p>
+        </w:tc>
+        <w:tc>
+          <w:tcPr>
+            <w:tcW w:w="3021" w:type="dxa"/>
+            <w:tcBorders>
+              <w:top w:val="single" w:sz="4" w:space="0" w:color="auto"/>
+              <w:left w:val="single" w:sz="4" w:space="0" w:color="auto"/>
+              <w:bottom w:val="single" w:sz="4" w:space="0" w:color="auto"/>
+              <w:right w:val="single" w:sz="4" w:space="0" w:color="auto"/>
+            </w:tcBorders>
+            <w:hideMark/>
+          </w:tcPr>
+          <w:p>
+            <w:r>
+              <w:t xml:space="preserve">Etape 1 : Un utilisateur peut </w:t>
+            </w:r>
+            <w:r>
+              <w:t>ne pas choisir d’abonnement.</w:t>
+            </w:r>
+          </w:p>
+        </w:tc>
+        <w:tc>
+          <w:tcPr>
+            <w:tcW w:w="3021" w:type="dxa"/>
+            <w:tcBorders>
+              <w:top w:val="single" w:sz="4" w:space="0" w:color="auto"/>
+              <w:left w:val="single" w:sz="4" w:space="0" w:color="auto"/>
+              <w:bottom w:val="single" w:sz="4" w:space="0" w:color="auto"/>
+              <w:right w:val="single" w:sz="4" w:space="0" w:color="auto"/>
+            </w:tcBorders>
+          </w:tcPr>
+          <w:p>
+            <w:r>
+              <w:t xml:space="preserve">Etape </w:t>
+            </w:r>
+            <w:r>
+              <w:t>2</w:t>
+            </w:r>
+            <w:r>
+              <w:t xml:space="preserve"> : Le système envoie </w:t>
+            </w:r>
+            <w:r>
+              <w:t>un rappel des limitations des comptes gratuit</w:t>
+            </w:r>
+            <w:r>
+              <w:t>.</w:t>
+            </w:r>
+          </w:p>
+        </w:tc>
+      </w:tr>
+      <w:tr>
+        <w:tc>
+          <w:tcPr>
+            <w:tcW w:w="3020" w:type="dxa"/>
+            <w:tcBorders>
+              <w:top w:val="single" w:sz="4" w:space="0" w:color="auto"/>
+              <w:left w:val="single" w:sz="4" w:space="0" w:color="auto"/>
+              <w:bottom w:val="single" w:sz="4" w:space="0" w:color="auto"/>
+              <w:right w:val="single" w:sz="4" w:space="0" w:color="auto"/>
+            </w:tcBorders>
+            <w:hideMark/>
+          </w:tcPr>
+          <w:p>
+            <w:r>
+              <w:t>Conclusion</w:t>
+            </w:r>
+          </w:p>
+        </w:tc>
+        <w:tc>
+          <w:tcPr>
+            <w:tcW w:w="6042" w:type="dxa"/>
+            <w:gridSpan w:val="2"/>
+            <w:tcBorders>
+              <w:top w:val="single" w:sz="4" w:space="0" w:color="auto"/>
+              <w:left w:val="single" w:sz="4" w:space="0" w:color="auto"/>
+              <w:bottom w:val="single" w:sz="4" w:space="0" w:color="auto"/>
+              <w:right w:val="single" w:sz="4" w:space="0" w:color="auto"/>
+            </w:tcBorders>
+          </w:tcPr>
+          <w:p>
+            <w:r>
+              <w:t xml:space="preserve">L’utilisateur reçoit une validation </w:t>
+            </w:r>
+            <w:r>
+              <w:t>concernant son abonnement</w:t>
+            </w:r>
+            <w:r>
+              <w:t xml:space="preserve">. L’utilisateur peut ensuite </w:t>
+            </w:r>
+            <w:r>
+              <w:t>avoir accès aux privilèges des comptes payant.</w:t>
+            </w:r>
+          </w:p>
+        </w:tc>
+      </w:tr>
+      <w:tr>
+        <w:tc>
+          <w:tcPr>
+            <w:tcW w:w="3020" w:type="dxa"/>
+            <w:tcBorders>
+              <w:top w:val="single" w:sz="4" w:space="0" w:color="auto"/>
+              <w:left w:val="single" w:sz="4" w:space="0" w:color="auto"/>
+              <w:bottom w:val="single" w:sz="4" w:space="0" w:color="auto"/>
+              <w:right w:val="single" w:sz="4" w:space="0" w:color="auto"/>
+            </w:tcBorders>
+            <w:hideMark/>
+          </w:tcPr>
+          <w:p>
+            <w:r>
+              <w:t>Règles de fonctionnement</w:t>
+            </w:r>
+          </w:p>
+        </w:tc>
+        <w:tc>
+          <w:tcPr>
+            <w:tcW w:w="6042" w:type="dxa"/>
+            <w:gridSpan w:val="2"/>
+            <w:tcBorders>
+              <w:top w:val="single" w:sz="4" w:space="0" w:color="auto"/>
+              <w:left w:val="single" w:sz="4" w:space="0" w:color="auto"/>
+              <w:bottom w:val="single" w:sz="4" w:space="0" w:color="auto"/>
+              <w:right w:val="single" w:sz="4" w:space="0" w:color="auto"/>
+            </w:tcBorders>
+          </w:tcPr>
+          <w:p/>
+        </w:tc>
+      </w:tr>
+    </w:tbl>
+    <w:p/>
     <w:p>
-      <w:bookmarkStart w:id="0" w:name="_GoBack"/>
-      <w:bookmarkEnd w:id="0"/>
+      <w:pPr>
+        <w:pStyle w:val="Titre1"/>
+      </w:pPr>
+      <w:r>
+        <w:t>Communiquer</w:t>
+      </w:r>
     </w:p>
+    <w:tbl>
+      <w:tblPr>
+        <w:tblStyle w:val="Grilledutableau"/>
+        <w:tblW w:w="0" w:type="auto"/>
+        <w:tblInd w:w="0" w:type="dxa"/>
+        <w:tblLook w:val="04A0" w:firstRow="1" w:lastRow="0" w:firstColumn="1" w:lastColumn="0" w:noHBand="0" w:noVBand="1"/>
+      </w:tblPr>
+      <w:tblGrid>
+        <w:gridCol w:w="3020"/>
+        <w:gridCol w:w="3021"/>
+        <w:gridCol w:w="3021"/>
+      </w:tblGrid>
+      <w:tr>
+        <w:tc>
+          <w:tcPr>
+            <w:tcW w:w="3020" w:type="dxa"/>
+            <w:tcBorders>
+              <w:top w:val="single" w:sz="4" w:space="0" w:color="auto"/>
+              <w:left w:val="single" w:sz="4" w:space="0" w:color="auto"/>
+              <w:bottom w:val="single" w:sz="4" w:space="0" w:color="auto"/>
+              <w:right w:val="single" w:sz="4" w:space="0" w:color="auto"/>
+            </w:tcBorders>
+            <w:hideMark/>
+          </w:tcPr>
+          <w:p>
+            <w:r>
+              <w:t>Nom du use case</w:t>
+            </w:r>
+          </w:p>
+        </w:tc>
+        <w:tc>
+          <w:tcPr>
+            <w:tcW w:w="3021" w:type="dxa"/>
+            <w:tcBorders>
+              <w:top w:val="single" w:sz="4" w:space="0" w:color="auto"/>
+              <w:left w:val="single" w:sz="4" w:space="0" w:color="auto"/>
+              <w:bottom w:val="single" w:sz="4" w:space="0" w:color="auto"/>
+              <w:right w:val="single" w:sz="4" w:space="0" w:color="auto"/>
+            </w:tcBorders>
+            <w:hideMark/>
+          </w:tcPr>
+          <w:p>
+            <w:r>
+              <w:t>Payer un abonnement</w:t>
+            </w:r>
+          </w:p>
+        </w:tc>
+        <w:tc>
+          <w:tcPr>
+            <w:tcW w:w="3021" w:type="dxa"/>
+            <w:vMerge w:val="restart"/>
+            <w:tcBorders>
+              <w:top w:val="single" w:sz="4" w:space="0" w:color="auto"/>
+              <w:left w:val="single" w:sz="4" w:space="0" w:color="auto"/>
+              <w:bottom w:val="single" w:sz="4" w:space="0" w:color="auto"/>
+              <w:right w:val="single" w:sz="4" w:space="0" w:color="auto"/>
+            </w:tcBorders>
+          </w:tcPr>
+          <w:p>
+            <w:r>
+              <w:t>USE CASE type</w:t>
+            </w:r>
+          </w:p>
+          <w:p/>
+          <w:p>
+            <w:r>
+              <w:t>Besoin métier : oui</w:t>
+            </w:r>
+          </w:p>
+        </w:tc>
+      </w:tr>
+      <w:tr>
+        <w:tc>
+          <w:tcPr>
+            <w:tcW w:w="3020" w:type="dxa"/>
+            <w:tcBorders>
+              <w:top w:val="single" w:sz="4" w:space="0" w:color="auto"/>
+              <w:left w:val="single" w:sz="4" w:space="0" w:color="auto"/>
+              <w:bottom w:val="single" w:sz="4" w:space="0" w:color="auto"/>
+              <w:right w:val="single" w:sz="4" w:space="0" w:color="auto"/>
+            </w:tcBorders>
+            <w:hideMark/>
+          </w:tcPr>
+          <w:p>
+            <w:r>
+              <w:t>ID du use case</w:t>
+            </w:r>
+          </w:p>
+        </w:tc>
+        <w:tc>
+          <w:tcPr>
+            <w:tcW w:w="3021" w:type="dxa"/>
+            <w:tcBorders>
+              <w:top w:val="single" w:sz="4" w:space="0" w:color="auto"/>
+              <w:left w:val="single" w:sz="4" w:space="0" w:color="auto"/>
+              <w:bottom w:val="single" w:sz="4" w:space="0" w:color="auto"/>
+              <w:right w:val="single" w:sz="4" w:space="0" w:color="auto"/>
+            </w:tcBorders>
+            <w:hideMark/>
+          </w:tcPr>
+          <w:p>
+            <w:r>
+              <w:t>Communication</w:t>
+            </w:r>
+          </w:p>
+        </w:tc>
+        <w:tc>
+          <w:tcPr>
+            <w:tcW w:w="0" w:type="auto"/>
+            <w:vMerge/>
+            <w:tcBorders>
+              <w:top w:val="single" w:sz="4" w:space="0" w:color="auto"/>
+              <w:left w:val="single" w:sz="4" w:space="0" w:color="auto"/>
+              <w:bottom w:val="single" w:sz="4" w:space="0" w:color="auto"/>
+              <w:right w:val="single" w:sz="4" w:space="0" w:color="auto"/>
+            </w:tcBorders>
+            <w:vAlign w:val="center"/>
+            <w:hideMark/>
+          </w:tcPr>
+          <w:p/>
+        </w:tc>
+      </w:tr>
+      <w:tr>
+        <w:tc>
+          <w:tcPr>
+            <w:tcW w:w="3020" w:type="dxa"/>
+            <w:tcBorders>
+              <w:top w:val="single" w:sz="4" w:space="0" w:color="auto"/>
+              <w:left w:val="single" w:sz="4" w:space="0" w:color="auto"/>
+              <w:bottom w:val="single" w:sz="4" w:space="0" w:color="auto"/>
+              <w:right w:val="single" w:sz="4" w:space="0" w:color="auto"/>
+            </w:tcBorders>
+            <w:hideMark/>
+          </w:tcPr>
+          <w:p>
+            <w:r>
+              <w:t>Priorité</w:t>
+            </w:r>
+          </w:p>
+        </w:tc>
+        <w:tc>
+          <w:tcPr>
+            <w:tcW w:w="3021" w:type="dxa"/>
+            <w:tcBorders>
+              <w:top w:val="single" w:sz="4" w:space="0" w:color="auto"/>
+              <w:left w:val="single" w:sz="4" w:space="0" w:color="auto"/>
+              <w:bottom w:val="single" w:sz="4" w:space="0" w:color="auto"/>
+              <w:right w:val="single" w:sz="4" w:space="0" w:color="auto"/>
+            </w:tcBorders>
+            <w:hideMark/>
+          </w:tcPr>
+          <w:p>
+            <w:r>
+              <w:t>Moyenne</w:t>
+            </w:r>
+          </w:p>
+        </w:tc>
+        <w:tc>
+          <w:tcPr>
+            <w:tcW w:w="0" w:type="auto"/>
+            <w:vMerge/>
+            <w:tcBorders>
+              <w:top w:val="single" w:sz="4" w:space="0" w:color="auto"/>
+              <w:left w:val="single" w:sz="4" w:space="0" w:color="auto"/>
+              <w:bottom w:val="single" w:sz="4" w:space="0" w:color="auto"/>
+              <w:right w:val="single" w:sz="4" w:space="0" w:color="auto"/>
+            </w:tcBorders>
+            <w:vAlign w:val="center"/>
+            <w:hideMark/>
+          </w:tcPr>
+          <w:p/>
+        </w:tc>
+      </w:tr>
+      <w:tr>
+        <w:tc>
+          <w:tcPr>
+            <w:tcW w:w="3020" w:type="dxa"/>
+            <w:tcBorders>
+              <w:top w:val="single" w:sz="4" w:space="0" w:color="auto"/>
+              <w:left w:val="single" w:sz="4" w:space="0" w:color="auto"/>
+              <w:bottom w:val="single" w:sz="4" w:space="0" w:color="auto"/>
+              <w:right w:val="single" w:sz="4" w:space="0" w:color="auto"/>
+            </w:tcBorders>
+            <w:hideMark/>
+          </w:tcPr>
+          <w:p>
+            <w:r>
+              <w:t>Source</w:t>
+            </w:r>
+          </w:p>
+        </w:tc>
+        <w:tc>
+          <w:tcPr>
+            <w:tcW w:w="3021" w:type="dxa"/>
+            <w:tcBorders>
+              <w:top w:val="single" w:sz="4" w:space="0" w:color="auto"/>
+              <w:left w:val="single" w:sz="4" w:space="0" w:color="auto"/>
+              <w:bottom w:val="single" w:sz="4" w:space="0" w:color="auto"/>
+              <w:right w:val="single" w:sz="4" w:space="0" w:color="auto"/>
+            </w:tcBorders>
+          </w:tcPr>
+          <w:p/>
+        </w:tc>
+        <w:tc>
+          <w:tcPr>
+            <w:tcW w:w="0" w:type="auto"/>
+            <w:vMerge/>
+            <w:tcBorders>
+              <w:top w:val="single" w:sz="4" w:space="0" w:color="auto"/>
+              <w:left w:val="single" w:sz="4" w:space="0" w:color="auto"/>
+              <w:bottom w:val="single" w:sz="4" w:space="0" w:color="auto"/>
+              <w:right w:val="single" w:sz="4" w:space="0" w:color="auto"/>
+            </w:tcBorders>
+            <w:vAlign w:val="center"/>
+            <w:hideMark/>
+          </w:tcPr>
+          <w:p/>
+        </w:tc>
+      </w:tr>
+      <w:tr>
+        <w:tc>
+          <w:tcPr>
+            <w:tcW w:w="3020" w:type="dxa"/>
+            <w:tcBorders>
+              <w:top w:val="single" w:sz="4" w:space="0" w:color="auto"/>
+              <w:left w:val="single" w:sz="4" w:space="0" w:color="auto"/>
+              <w:bottom w:val="single" w:sz="4" w:space="0" w:color="auto"/>
+              <w:right w:val="single" w:sz="4" w:space="0" w:color="auto"/>
+            </w:tcBorders>
+            <w:hideMark/>
+          </w:tcPr>
+          <w:p>
+            <w:r>
+              <w:t>Acteur principal métier</w:t>
+            </w:r>
+          </w:p>
+        </w:tc>
+        <w:tc>
+          <w:tcPr>
+            <w:tcW w:w="6042" w:type="dxa"/>
+            <w:gridSpan w:val="2"/>
+            <w:tcBorders>
+              <w:top w:val="single" w:sz="4" w:space="0" w:color="auto"/>
+              <w:left w:val="single" w:sz="4" w:space="0" w:color="auto"/>
+              <w:bottom w:val="single" w:sz="4" w:space="0" w:color="auto"/>
+              <w:right w:val="single" w:sz="4" w:space="0" w:color="auto"/>
+            </w:tcBorders>
+            <w:hideMark/>
+          </w:tcPr>
+          <w:p>
+            <w:r>
+              <w:t xml:space="preserve">Utilisateur </w:t>
+            </w:r>
+          </w:p>
+        </w:tc>
+      </w:tr>
+      <w:tr>
+        <w:tc>
+          <w:tcPr>
+            <w:tcW w:w="3020" w:type="dxa"/>
+            <w:tcBorders>
+              <w:top w:val="single" w:sz="4" w:space="0" w:color="auto"/>
+              <w:left w:val="single" w:sz="4" w:space="0" w:color="auto"/>
+              <w:bottom w:val="single" w:sz="4" w:space="0" w:color="auto"/>
+              <w:right w:val="single" w:sz="4" w:space="0" w:color="auto"/>
+            </w:tcBorders>
+            <w:hideMark/>
+          </w:tcPr>
+          <w:p>
+            <w:r>
+              <w:t>Autres acteurs</w:t>
+            </w:r>
+          </w:p>
+        </w:tc>
+        <w:tc>
+          <w:tcPr>
+            <w:tcW w:w="6042" w:type="dxa"/>
+            <w:gridSpan w:val="2"/>
+            <w:tcBorders>
+              <w:top w:val="single" w:sz="4" w:space="0" w:color="auto"/>
+              <w:left w:val="single" w:sz="4" w:space="0" w:color="auto"/>
+              <w:bottom w:val="single" w:sz="4" w:space="0" w:color="auto"/>
+              <w:right w:val="single" w:sz="4" w:space="0" w:color="auto"/>
+            </w:tcBorders>
+            <w:hideMark/>
+          </w:tcPr>
+          <w:p>
+            <w:r>
+              <w:t>Modérateur</w:t>
+            </w:r>
+          </w:p>
+        </w:tc>
+      </w:tr>
+      <w:tr>
+        <w:tc>
+          <w:tcPr>
+            <w:tcW w:w="3020" w:type="dxa"/>
+            <w:tcBorders>
+              <w:top w:val="single" w:sz="4" w:space="0" w:color="auto"/>
+              <w:left w:val="single" w:sz="4" w:space="0" w:color="auto"/>
+              <w:bottom w:val="single" w:sz="4" w:space="0" w:color="auto"/>
+              <w:right w:val="single" w:sz="4" w:space="0" w:color="auto"/>
+            </w:tcBorders>
+            <w:hideMark/>
+          </w:tcPr>
+          <w:p>
+            <w:r>
+              <w:t>Description</w:t>
+            </w:r>
+          </w:p>
+        </w:tc>
+        <w:tc>
+          <w:tcPr>
+            <w:tcW w:w="6042" w:type="dxa"/>
+            <w:gridSpan w:val="2"/>
+            <w:tcBorders>
+              <w:top w:val="single" w:sz="4" w:space="0" w:color="auto"/>
+              <w:left w:val="single" w:sz="4" w:space="0" w:color="auto"/>
+              <w:bottom w:val="single" w:sz="4" w:space="0" w:color="auto"/>
+              <w:right w:val="single" w:sz="4" w:space="0" w:color="auto"/>
+            </w:tcBorders>
+            <w:hideMark/>
+          </w:tcPr>
+          <w:p>
+            <w:r>
+              <w:t xml:space="preserve">L’utilisateur doit pouvoir </w:t>
+            </w:r>
+            <w:r>
+              <w:t xml:space="preserve">envoyer </w:t>
+            </w:r>
+            <w:r>
+              <w:t xml:space="preserve">et recevoir </w:t>
+            </w:r>
+            <w:r>
+              <w:t>des messages</w:t>
+            </w:r>
+            <w:r>
+              <w:t xml:space="preserve"> </w:t>
+            </w:r>
+          </w:p>
+        </w:tc>
+      </w:tr>
+      <w:tr>
+        <w:tc>
+          <w:tcPr>
+            <w:tcW w:w="3020" w:type="dxa"/>
+            <w:tcBorders>
+              <w:top w:val="single" w:sz="4" w:space="0" w:color="auto"/>
+              <w:left w:val="single" w:sz="4" w:space="0" w:color="auto"/>
+              <w:bottom w:val="single" w:sz="4" w:space="0" w:color="auto"/>
+              <w:right w:val="single" w:sz="4" w:space="0" w:color="auto"/>
+            </w:tcBorders>
+            <w:hideMark/>
+          </w:tcPr>
+          <w:p>
+            <w:r>
+              <w:t>Condition préalable</w:t>
+            </w:r>
+          </w:p>
+        </w:tc>
+        <w:tc>
+          <w:tcPr>
+            <w:tcW w:w="6042" w:type="dxa"/>
+            <w:gridSpan w:val="2"/>
+            <w:tcBorders>
+              <w:top w:val="single" w:sz="4" w:space="0" w:color="auto"/>
+              <w:left w:val="single" w:sz="4" w:space="0" w:color="auto"/>
+              <w:bottom w:val="single" w:sz="4" w:space="0" w:color="auto"/>
+              <w:right w:val="single" w:sz="4" w:space="0" w:color="auto"/>
+            </w:tcBorders>
+            <w:hideMark/>
+          </w:tcPr>
+          <w:p>
+            <w:r>
+              <w:t xml:space="preserve">L’utilisateur doit pouvoir </w:t>
+            </w:r>
+            <w:r>
+              <w:t>utiliser le chat général ou privé</w:t>
+            </w:r>
+          </w:p>
+        </w:tc>
+      </w:tr>
+      <w:tr>
+        <w:tc>
+          <w:tcPr>
+            <w:tcW w:w="3020" w:type="dxa"/>
+            <w:tcBorders>
+              <w:top w:val="single" w:sz="4" w:space="0" w:color="auto"/>
+              <w:left w:val="single" w:sz="4" w:space="0" w:color="auto"/>
+              <w:bottom w:val="single" w:sz="4" w:space="0" w:color="auto"/>
+              <w:right w:val="single" w:sz="4" w:space="0" w:color="auto"/>
+            </w:tcBorders>
+            <w:hideMark/>
+          </w:tcPr>
+          <w:p>
+            <w:r>
+              <w:t>Déclencheur</w:t>
+            </w:r>
+          </w:p>
+        </w:tc>
+        <w:tc>
+          <w:tcPr>
+            <w:tcW w:w="6042" w:type="dxa"/>
+            <w:gridSpan w:val="2"/>
+            <w:tcBorders>
+              <w:top w:val="single" w:sz="4" w:space="0" w:color="auto"/>
+              <w:left w:val="single" w:sz="4" w:space="0" w:color="auto"/>
+              <w:bottom w:val="single" w:sz="4" w:space="0" w:color="auto"/>
+              <w:right w:val="single" w:sz="4" w:space="0" w:color="auto"/>
+            </w:tcBorders>
+            <w:hideMark/>
+          </w:tcPr>
+          <w:p>
+            <w:r>
+              <w:t xml:space="preserve">Un utilisateur a besoin d’un compte </w:t>
+            </w:r>
+            <w:r>
+              <w:t xml:space="preserve">actif </w:t>
+            </w:r>
+            <w:r>
+              <w:t xml:space="preserve">pour pouvoir </w:t>
+            </w:r>
+            <w:r>
+              <w:t>envoyer et recevoir des messages</w:t>
+            </w:r>
+          </w:p>
+        </w:tc>
+      </w:tr>
+      <w:tr>
+        <w:tc>
+          <w:tcPr>
+            <w:tcW w:w="3020" w:type="dxa"/>
+            <w:tcBorders>
+              <w:top w:val="single" w:sz="4" w:space="0" w:color="auto"/>
+              <w:left w:val="single" w:sz="4" w:space="0" w:color="auto"/>
+              <w:bottom w:val="single" w:sz="4" w:space="0" w:color="auto"/>
+              <w:right w:val="single" w:sz="4" w:space="0" w:color="auto"/>
+            </w:tcBorders>
+          </w:tcPr>
+          <w:p>
+            <w:r>
+              <w:t>Déroulement des événements#1</w:t>
+            </w:r>
+          </w:p>
+          <w:p/>
+          <w:p>
+            <w:r>
+              <w:t xml:space="preserve">Choisir un abonnement </w:t>
+            </w:r>
+          </w:p>
+        </w:tc>
+        <w:tc>
+          <w:tcPr>
+            <w:tcW w:w="3021" w:type="dxa"/>
+            <w:tcBorders>
+              <w:top w:val="single" w:sz="4" w:space="0" w:color="auto"/>
+              <w:left w:val="single" w:sz="4" w:space="0" w:color="auto"/>
+              <w:bottom w:val="single" w:sz="4" w:space="0" w:color="auto"/>
+              <w:right w:val="single" w:sz="4" w:space="0" w:color="auto"/>
+            </w:tcBorders>
+          </w:tcPr>
+          <w:p>
+            <w:pPr>
+              <w:rPr>
+                <w:b/>
+                <w:bCs/>
+              </w:rPr>
+            </w:pPr>
+            <w:r>
+              <w:rPr>
+                <w:b/>
+                <w:bCs/>
+              </w:rPr>
+              <w:t>Action de l’acteur</w:t>
+            </w:r>
+          </w:p>
+          <w:p>
+            <w:pPr>
+              <w:rPr>
+                <w:b/>
+                <w:bCs/>
+              </w:rPr>
+            </w:pPr>
+          </w:p>
+          <w:p>
+            <w:r>
+              <w:t xml:space="preserve">Etape 1 : L’utilisateur </w:t>
+            </w:r>
+            <w:r>
+              <w:t>écrit un message dans le chat général.</w:t>
+            </w:r>
+          </w:p>
+          <w:p/>
+          <w:p>
+            <w:r>
+              <w:t xml:space="preserve">Etape </w:t>
+            </w:r>
+            <w:r>
+              <w:t>2</w:t>
+            </w:r>
+            <w:r>
+              <w:t xml:space="preserve"> : L’utilisateur peut voir </w:t>
+            </w:r>
+            <w:r>
+              <w:t>son</w:t>
+            </w:r>
+            <w:r>
+              <w:t xml:space="preserve"> message</w:t>
+            </w:r>
+            <w:r>
+              <w:t xml:space="preserve"> s’il est conforme ou reçoit un </w:t>
+            </w:r>
+            <w:r>
+              <w:t>avertissement</w:t>
+            </w:r>
+            <w:r>
+              <w:t>.</w:t>
+            </w:r>
+            <w:r>
+              <w:t xml:space="preserve"> </w:t>
+            </w:r>
+          </w:p>
+        </w:tc>
+        <w:tc>
+          <w:tcPr>
+            <w:tcW w:w="3021" w:type="dxa"/>
+            <w:tcBorders>
+              <w:top w:val="single" w:sz="4" w:space="0" w:color="auto"/>
+              <w:left w:val="single" w:sz="4" w:space="0" w:color="auto"/>
+              <w:bottom w:val="single" w:sz="4" w:space="0" w:color="auto"/>
+              <w:right w:val="single" w:sz="4" w:space="0" w:color="auto"/>
+            </w:tcBorders>
+          </w:tcPr>
+          <w:p>
+            <w:pPr>
+              <w:rPr>
+                <w:b/>
+                <w:bCs/>
+              </w:rPr>
+            </w:pPr>
+            <w:r>
+              <w:rPr>
+                <w:b/>
+                <w:bCs/>
+              </w:rPr>
+              <w:t>Réaction du système</w:t>
+            </w:r>
+          </w:p>
+          <w:p>
+            <w:pPr>
+              <w:rPr>
+                <w:b/>
+                <w:bCs/>
+              </w:rPr>
+            </w:pPr>
+          </w:p>
+          <w:p>
+            <w:r>
+              <w:t xml:space="preserve">Etape </w:t>
+            </w:r>
+            <w:r>
+              <w:t>3</w:t>
+            </w:r>
+            <w:r>
+              <w:t xml:space="preserve"> : </w:t>
+            </w:r>
+            <w:r>
+              <w:t>Le message est contrôler par le Chat-Bot.</w:t>
+            </w:r>
+          </w:p>
+          <w:p/>
+          <w:p>
+            <w:r>
+              <w:t xml:space="preserve">Etape </w:t>
+            </w:r>
+            <w:r>
+              <w:t>4</w:t>
+            </w:r>
+            <w:r>
+              <w:t xml:space="preserve"> : </w:t>
+            </w:r>
+            <w:r>
+              <w:t xml:space="preserve"> Si le message respect les règles du chat il est affiché.</w:t>
+            </w:r>
+          </w:p>
+          <w:p>
+            <w:pPr>
+              <w:rPr>
+                <w:b/>
+                <w:bCs/>
+              </w:rPr>
+            </w:pPr>
+          </w:p>
+        </w:tc>
+      </w:tr>
+      <w:tr>
+        <w:tc>
+          <w:tcPr>
+            <w:tcW w:w="3020" w:type="dxa"/>
+            <w:tcBorders>
+              <w:top w:val="single" w:sz="4" w:space="0" w:color="auto"/>
+              <w:left w:val="single" w:sz="4" w:space="0" w:color="auto"/>
+              <w:bottom w:val="single" w:sz="4" w:space="0" w:color="auto"/>
+              <w:right w:val="single" w:sz="4" w:space="0" w:color="auto"/>
+            </w:tcBorders>
+            <w:hideMark/>
+          </w:tcPr>
+          <w:p>
+            <w:r>
+              <w:t>Alternative#1</w:t>
+            </w:r>
+          </w:p>
+        </w:tc>
+        <w:tc>
+          <w:tcPr>
+            <w:tcW w:w="3021" w:type="dxa"/>
+            <w:tcBorders>
+              <w:top w:val="single" w:sz="4" w:space="0" w:color="auto"/>
+              <w:left w:val="single" w:sz="4" w:space="0" w:color="auto"/>
+              <w:bottom w:val="single" w:sz="4" w:space="0" w:color="auto"/>
+              <w:right w:val="single" w:sz="4" w:space="0" w:color="auto"/>
+            </w:tcBorders>
+            <w:hideMark/>
+          </w:tcPr>
+          <w:p>
+            <w:r>
+              <w:t xml:space="preserve">Etape 1 : Un utilisateur </w:t>
+            </w:r>
+            <w:r>
+              <w:t>écrit un message privé</w:t>
+            </w:r>
+            <w:r>
+              <w:t>.</w:t>
+            </w:r>
+          </w:p>
+        </w:tc>
+        <w:tc>
+          <w:tcPr>
+            <w:tcW w:w="3021" w:type="dxa"/>
+            <w:tcBorders>
+              <w:top w:val="single" w:sz="4" w:space="0" w:color="auto"/>
+              <w:left w:val="single" w:sz="4" w:space="0" w:color="auto"/>
+              <w:bottom w:val="single" w:sz="4" w:space="0" w:color="auto"/>
+              <w:right w:val="single" w:sz="4" w:space="0" w:color="auto"/>
+            </w:tcBorders>
+          </w:tcPr>
+          <w:p>
+            <w:r>
+              <w:t xml:space="preserve">Etape 2 : Le système envoie </w:t>
+            </w:r>
+            <w:r>
+              <w:t>le message au destinataire</w:t>
+            </w:r>
+            <w:r>
+              <w:t>.</w:t>
+            </w:r>
+            <w:r>
+              <w:t xml:space="preserve"> En cas de réussite il apparait dans la conversation.</w:t>
+            </w:r>
+          </w:p>
+        </w:tc>
+      </w:tr>
+      <w:tr>
+        <w:tc>
+          <w:tcPr>
+            <w:tcW w:w="3020" w:type="dxa"/>
+            <w:tcBorders>
+              <w:top w:val="single" w:sz="4" w:space="0" w:color="auto"/>
+              <w:left w:val="single" w:sz="4" w:space="0" w:color="auto"/>
+              <w:bottom w:val="single" w:sz="4" w:space="0" w:color="auto"/>
+              <w:right w:val="single" w:sz="4" w:space="0" w:color="auto"/>
+            </w:tcBorders>
+            <w:hideMark/>
+          </w:tcPr>
+          <w:p>
+            <w:r>
+              <w:t>Conclusion</w:t>
+            </w:r>
+          </w:p>
+        </w:tc>
+        <w:tc>
+          <w:tcPr>
+            <w:tcW w:w="6042" w:type="dxa"/>
+            <w:gridSpan w:val="2"/>
+            <w:tcBorders>
+              <w:top w:val="single" w:sz="4" w:space="0" w:color="auto"/>
+              <w:left w:val="single" w:sz="4" w:space="0" w:color="auto"/>
+              <w:bottom w:val="single" w:sz="4" w:space="0" w:color="auto"/>
+              <w:right w:val="single" w:sz="4" w:space="0" w:color="auto"/>
+            </w:tcBorders>
+          </w:tcPr>
+          <w:p>
+            <w:r>
+              <w:t>L’utilisateur</w:t>
+            </w:r>
+            <w:r>
+              <w:t xml:space="preserve"> peut envoyer et recevoir des messages</w:t>
+            </w:r>
+            <w:r>
+              <w:t xml:space="preserve">. L’utilisateur </w:t>
+            </w:r>
+            <w:r>
+              <w:t>doit respecter la charte</w:t>
+            </w:r>
+            <w:r>
+              <w:t>.</w:t>
+            </w:r>
+          </w:p>
+        </w:tc>
+      </w:tr>
+      <w:tr>
+        <w:tc>
+          <w:tcPr>
+            <w:tcW w:w="3020" w:type="dxa"/>
+            <w:tcBorders>
+              <w:top w:val="single" w:sz="4" w:space="0" w:color="auto"/>
+              <w:left w:val="single" w:sz="4" w:space="0" w:color="auto"/>
+              <w:bottom w:val="single" w:sz="4" w:space="0" w:color="auto"/>
+              <w:right w:val="single" w:sz="4" w:space="0" w:color="auto"/>
+            </w:tcBorders>
+            <w:hideMark/>
+          </w:tcPr>
+          <w:p>
+            <w:r>
+              <w:t>Règles de fonctionnement</w:t>
+            </w:r>
+          </w:p>
+        </w:tc>
+        <w:tc>
+          <w:tcPr>
+            <w:tcW w:w="6042" w:type="dxa"/>
+            <w:gridSpan w:val="2"/>
+            <w:tcBorders>
+              <w:top w:val="single" w:sz="4" w:space="0" w:color="auto"/>
+              <w:left w:val="single" w:sz="4" w:space="0" w:color="auto"/>
+              <w:bottom w:val="single" w:sz="4" w:space="0" w:color="auto"/>
+              <w:right w:val="single" w:sz="4" w:space="0" w:color="auto"/>
+            </w:tcBorders>
+          </w:tcPr>
+          <w:p/>
+        </w:tc>
+      </w:tr>
+    </w:tbl>
+    <w:p/>
+    <w:p/>
+    <w:p>
+      <w:pPr>
+        <w:pStyle w:val="Titre1"/>
+      </w:pPr>
+      <w:r>
+        <w:lastRenderedPageBreak/>
+        <w:t>Vérifier les comptes</w:t>
+      </w:r>
+    </w:p>
+    <w:tbl>
+      <w:tblPr>
+        <w:tblStyle w:val="Grilledutableau"/>
+        <w:tblW w:w="0" w:type="auto"/>
+        <w:tblInd w:w="0" w:type="dxa"/>
+        <w:tblLook w:val="04A0" w:firstRow="1" w:lastRow="0" w:firstColumn="1" w:lastColumn="0" w:noHBand="0" w:noVBand="1"/>
+      </w:tblPr>
+      <w:tblGrid>
+        <w:gridCol w:w="3020"/>
+        <w:gridCol w:w="3021"/>
+        <w:gridCol w:w="3021"/>
+      </w:tblGrid>
+      <w:tr>
+        <w:tc>
+          <w:tcPr>
+            <w:tcW w:w="3020" w:type="dxa"/>
+            <w:tcBorders>
+              <w:top w:val="single" w:sz="4" w:space="0" w:color="auto"/>
+              <w:left w:val="single" w:sz="4" w:space="0" w:color="auto"/>
+              <w:bottom w:val="single" w:sz="4" w:space="0" w:color="auto"/>
+              <w:right w:val="single" w:sz="4" w:space="0" w:color="auto"/>
+            </w:tcBorders>
+            <w:hideMark/>
+          </w:tcPr>
+          <w:p>
+            <w:r>
+              <w:t>Nom du use case</w:t>
+            </w:r>
+          </w:p>
+        </w:tc>
+        <w:tc>
+          <w:tcPr>
+            <w:tcW w:w="3021" w:type="dxa"/>
+            <w:tcBorders>
+              <w:top w:val="single" w:sz="4" w:space="0" w:color="auto"/>
+              <w:left w:val="single" w:sz="4" w:space="0" w:color="auto"/>
+              <w:bottom w:val="single" w:sz="4" w:space="0" w:color="auto"/>
+              <w:right w:val="single" w:sz="4" w:space="0" w:color="auto"/>
+            </w:tcBorders>
+            <w:hideMark/>
+          </w:tcPr>
+          <w:p>
+            <w:r>
+              <w:t>Vérifier les comptes</w:t>
+            </w:r>
+          </w:p>
+        </w:tc>
+        <w:tc>
+          <w:tcPr>
+            <w:tcW w:w="3021" w:type="dxa"/>
+            <w:vMerge w:val="restart"/>
+            <w:tcBorders>
+              <w:top w:val="single" w:sz="4" w:space="0" w:color="auto"/>
+              <w:left w:val="single" w:sz="4" w:space="0" w:color="auto"/>
+              <w:bottom w:val="single" w:sz="4" w:space="0" w:color="auto"/>
+              <w:right w:val="single" w:sz="4" w:space="0" w:color="auto"/>
+            </w:tcBorders>
+          </w:tcPr>
+          <w:p>
+            <w:r>
+              <w:t>USE CASE type</w:t>
+            </w:r>
+          </w:p>
+          <w:p/>
+          <w:p>
+            <w:r>
+              <w:t>Besoin métier : oui</w:t>
+            </w:r>
+          </w:p>
+        </w:tc>
+      </w:tr>
+      <w:tr>
+        <w:tc>
+          <w:tcPr>
+            <w:tcW w:w="3020" w:type="dxa"/>
+            <w:tcBorders>
+              <w:top w:val="single" w:sz="4" w:space="0" w:color="auto"/>
+              <w:left w:val="single" w:sz="4" w:space="0" w:color="auto"/>
+              <w:bottom w:val="single" w:sz="4" w:space="0" w:color="auto"/>
+              <w:right w:val="single" w:sz="4" w:space="0" w:color="auto"/>
+            </w:tcBorders>
+            <w:hideMark/>
+          </w:tcPr>
+          <w:p>
+            <w:r>
+              <w:t>ID du use case</w:t>
+            </w:r>
+          </w:p>
+        </w:tc>
+        <w:tc>
+          <w:tcPr>
+            <w:tcW w:w="3021" w:type="dxa"/>
+            <w:tcBorders>
+              <w:top w:val="single" w:sz="4" w:space="0" w:color="auto"/>
+              <w:left w:val="single" w:sz="4" w:space="0" w:color="auto"/>
+              <w:bottom w:val="single" w:sz="4" w:space="0" w:color="auto"/>
+              <w:right w:val="single" w:sz="4" w:space="0" w:color="auto"/>
+            </w:tcBorders>
+            <w:hideMark/>
+          </w:tcPr>
+          <w:p>
+            <w:r>
+              <w:t>Vérification</w:t>
+            </w:r>
+          </w:p>
+        </w:tc>
+        <w:tc>
+          <w:tcPr>
+            <w:tcW w:w="0" w:type="auto"/>
+            <w:vMerge/>
+            <w:tcBorders>
+              <w:top w:val="single" w:sz="4" w:space="0" w:color="auto"/>
+              <w:left w:val="single" w:sz="4" w:space="0" w:color="auto"/>
+              <w:bottom w:val="single" w:sz="4" w:space="0" w:color="auto"/>
+              <w:right w:val="single" w:sz="4" w:space="0" w:color="auto"/>
+            </w:tcBorders>
+            <w:vAlign w:val="center"/>
+            <w:hideMark/>
+          </w:tcPr>
+          <w:p/>
+        </w:tc>
+      </w:tr>
+      <w:tr>
+        <w:tc>
+          <w:tcPr>
+            <w:tcW w:w="3020" w:type="dxa"/>
+            <w:tcBorders>
+              <w:top w:val="single" w:sz="4" w:space="0" w:color="auto"/>
+              <w:left w:val="single" w:sz="4" w:space="0" w:color="auto"/>
+              <w:bottom w:val="single" w:sz="4" w:space="0" w:color="auto"/>
+              <w:right w:val="single" w:sz="4" w:space="0" w:color="auto"/>
+            </w:tcBorders>
+            <w:hideMark/>
+          </w:tcPr>
+          <w:p>
+            <w:r>
+              <w:t>Priorité</w:t>
+            </w:r>
+          </w:p>
+        </w:tc>
+        <w:tc>
+          <w:tcPr>
+            <w:tcW w:w="3021" w:type="dxa"/>
+            <w:tcBorders>
+              <w:top w:val="single" w:sz="4" w:space="0" w:color="auto"/>
+              <w:left w:val="single" w:sz="4" w:space="0" w:color="auto"/>
+              <w:bottom w:val="single" w:sz="4" w:space="0" w:color="auto"/>
+              <w:right w:val="single" w:sz="4" w:space="0" w:color="auto"/>
+            </w:tcBorders>
+            <w:hideMark/>
+          </w:tcPr>
+          <w:p>
+            <w:r>
+              <w:t>Haute</w:t>
+            </w:r>
+          </w:p>
+        </w:tc>
+        <w:tc>
+          <w:tcPr>
+            <w:tcW w:w="0" w:type="auto"/>
+            <w:vMerge/>
+            <w:tcBorders>
+              <w:top w:val="single" w:sz="4" w:space="0" w:color="auto"/>
+              <w:left w:val="single" w:sz="4" w:space="0" w:color="auto"/>
+              <w:bottom w:val="single" w:sz="4" w:space="0" w:color="auto"/>
+              <w:right w:val="single" w:sz="4" w:space="0" w:color="auto"/>
+            </w:tcBorders>
+            <w:vAlign w:val="center"/>
+            <w:hideMark/>
+          </w:tcPr>
+          <w:p/>
+        </w:tc>
+      </w:tr>
+      <w:tr>
+        <w:tc>
+          <w:tcPr>
+            <w:tcW w:w="3020" w:type="dxa"/>
+            <w:tcBorders>
+              <w:top w:val="single" w:sz="4" w:space="0" w:color="auto"/>
+              <w:left w:val="single" w:sz="4" w:space="0" w:color="auto"/>
+              <w:bottom w:val="single" w:sz="4" w:space="0" w:color="auto"/>
+              <w:right w:val="single" w:sz="4" w:space="0" w:color="auto"/>
+            </w:tcBorders>
+            <w:hideMark/>
+          </w:tcPr>
+          <w:p>
+            <w:r>
+              <w:t>Source</w:t>
+            </w:r>
+          </w:p>
+        </w:tc>
+        <w:tc>
+          <w:tcPr>
+            <w:tcW w:w="3021" w:type="dxa"/>
+            <w:tcBorders>
+              <w:top w:val="single" w:sz="4" w:space="0" w:color="auto"/>
+              <w:left w:val="single" w:sz="4" w:space="0" w:color="auto"/>
+              <w:bottom w:val="single" w:sz="4" w:space="0" w:color="auto"/>
+              <w:right w:val="single" w:sz="4" w:space="0" w:color="auto"/>
+            </w:tcBorders>
+          </w:tcPr>
+          <w:p/>
+        </w:tc>
+        <w:tc>
+          <w:tcPr>
+            <w:tcW w:w="0" w:type="auto"/>
+            <w:vMerge/>
+            <w:tcBorders>
+              <w:top w:val="single" w:sz="4" w:space="0" w:color="auto"/>
+              <w:left w:val="single" w:sz="4" w:space="0" w:color="auto"/>
+              <w:bottom w:val="single" w:sz="4" w:space="0" w:color="auto"/>
+              <w:right w:val="single" w:sz="4" w:space="0" w:color="auto"/>
+            </w:tcBorders>
+            <w:vAlign w:val="center"/>
+            <w:hideMark/>
+          </w:tcPr>
+          <w:p/>
+        </w:tc>
+      </w:tr>
+      <w:tr>
+        <w:tc>
+          <w:tcPr>
+            <w:tcW w:w="3020" w:type="dxa"/>
+            <w:tcBorders>
+              <w:top w:val="single" w:sz="4" w:space="0" w:color="auto"/>
+              <w:left w:val="single" w:sz="4" w:space="0" w:color="auto"/>
+              <w:bottom w:val="single" w:sz="4" w:space="0" w:color="auto"/>
+              <w:right w:val="single" w:sz="4" w:space="0" w:color="auto"/>
+            </w:tcBorders>
+            <w:hideMark/>
+          </w:tcPr>
+          <w:p>
+            <w:r>
+              <w:t>Acteur principal métier</w:t>
+            </w:r>
+          </w:p>
+        </w:tc>
+        <w:tc>
+          <w:tcPr>
+            <w:tcW w:w="6042" w:type="dxa"/>
+            <w:gridSpan w:val="2"/>
+            <w:tcBorders>
+              <w:top w:val="single" w:sz="4" w:space="0" w:color="auto"/>
+              <w:left w:val="single" w:sz="4" w:space="0" w:color="auto"/>
+              <w:bottom w:val="single" w:sz="4" w:space="0" w:color="auto"/>
+              <w:right w:val="single" w:sz="4" w:space="0" w:color="auto"/>
+            </w:tcBorders>
+            <w:hideMark/>
+          </w:tcPr>
+          <w:p>
+            <w:r>
+              <w:t>Modérateur</w:t>
+            </w:r>
+            <w:r>
+              <w:t xml:space="preserve"> </w:t>
+            </w:r>
+          </w:p>
+        </w:tc>
+      </w:tr>
+      <w:tr>
+        <w:tc>
+          <w:tcPr>
+            <w:tcW w:w="3020" w:type="dxa"/>
+            <w:tcBorders>
+              <w:top w:val="single" w:sz="4" w:space="0" w:color="auto"/>
+              <w:left w:val="single" w:sz="4" w:space="0" w:color="auto"/>
+              <w:bottom w:val="single" w:sz="4" w:space="0" w:color="auto"/>
+              <w:right w:val="single" w:sz="4" w:space="0" w:color="auto"/>
+            </w:tcBorders>
+            <w:hideMark/>
+          </w:tcPr>
+          <w:p>
+            <w:r>
+              <w:t>Autres acteurs</w:t>
+            </w:r>
+          </w:p>
+        </w:tc>
+        <w:tc>
+          <w:tcPr>
+            <w:tcW w:w="6042" w:type="dxa"/>
+            <w:gridSpan w:val="2"/>
+            <w:tcBorders>
+              <w:top w:val="single" w:sz="4" w:space="0" w:color="auto"/>
+              <w:left w:val="single" w:sz="4" w:space="0" w:color="auto"/>
+              <w:bottom w:val="single" w:sz="4" w:space="0" w:color="auto"/>
+              <w:right w:val="single" w:sz="4" w:space="0" w:color="auto"/>
+            </w:tcBorders>
+            <w:hideMark/>
+          </w:tcPr>
+          <w:p>
+            <w:r>
+              <w:t>Administrateur</w:t>
+            </w:r>
+            <w:r>
+              <w:t>, Utilsat</w:t>
+            </w:r>
+            <w:bookmarkStart w:id="0" w:name="_GoBack"/>
+            <w:bookmarkEnd w:id="0"/>
+            <w:r>
+              <w:t>eur</w:t>
+            </w:r>
+          </w:p>
+        </w:tc>
+      </w:tr>
+      <w:tr>
+        <w:tc>
+          <w:tcPr>
+            <w:tcW w:w="3020" w:type="dxa"/>
+            <w:tcBorders>
+              <w:top w:val="single" w:sz="4" w:space="0" w:color="auto"/>
+              <w:left w:val="single" w:sz="4" w:space="0" w:color="auto"/>
+              <w:bottom w:val="single" w:sz="4" w:space="0" w:color="auto"/>
+              <w:right w:val="single" w:sz="4" w:space="0" w:color="auto"/>
+            </w:tcBorders>
+            <w:hideMark/>
+          </w:tcPr>
+          <w:p>
+            <w:r>
+              <w:t>Description</w:t>
+            </w:r>
+          </w:p>
+        </w:tc>
+        <w:tc>
+          <w:tcPr>
+            <w:tcW w:w="6042" w:type="dxa"/>
+            <w:gridSpan w:val="2"/>
+            <w:tcBorders>
+              <w:top w:val="single" w:sz="4" w:space="0" w:color="auto"/>
+              <w:left w:val="single" w:sz="4" w:space="0" w:color="auto"/>
+              <w:bottom w:val="single" w:sz="4" w:space="0" w:color="auto"/>
+              <w:right w:val="single" w:sz="4" w:space="0" w:color="auto"/>
+            </w:tcBorders>
+            <w:hideMark/>
+          </w:tcPr>
+          <w:p>
+            <w:r>
+              <w:t>L</w:t>
+            </w:r>
+            <w:r>
+              <w:t>e modérateur</w:t>
+            </w:r>
+            <w:r>
+              <w:t xml:space="preserve"> doit pouvoir </w:t>
+            </w:r>
+            <w:r>
+              <w:t>valider un compte</w:t>
+            </w:r>
+            <w:r>
+              <w:t xml:space="preserve"> </w:t>
+            </w:r>
+          </w:p>
+        </w:tc>
+      </w:tr>
+      <w:tr>
+        <w:tc>
+          <w:tcPr>
+            <w:tcW w:w="3020" w:type="dxa"/>
+            <w:tcBorders>
+              <w:top w:val="single" w:sz="4" w:space="0" w:color="auto"/>
+              <w:left w:val="single" w:sz="4" w:space="0" w:color="auto"/>
+              <w:bottom w:val="single" w:sz="4" w:space="0" w:color="auto"/>
+              <w:right w:val="single" w:sz="4" w:space="0" w:color="auto"/>
+            </w:tcBorders>
+            <w:hideMark/>
+          </w:tcPr>
+          <w:p>
+            <w:r>
+              <w:t>Condition préalable</w:t>
+            </w:r>
+          </w:p>
+        </w:tc>
+        <w:tc>
+          <w:tcPr>
+            <w:tcW w:w="6042" w:type="dxa"/>
+            <w:gridSpan w:val="2"/>
+            <w:tcBorders>
+              <w:top w:val="single" w:sz="4" w:space="0" w:color="auto"/>
+              <w:left w:val="single" w:sz="4" w:space="0" w:color="auto"/>
+              <w:bottom w:val="single" w:sz="4" w:space="0" w:color="auto"/>
+              <w:right w:val="single" w:sz="4" w:space="0" w:color="auto"/>
+            </w:tcBorders>
+            <w:hideMark/>
+          </w:tcPr>
+          <w:p>
+            <w:r>
+              <w:t>Le modérateur doit avoir accès aux comptes des utilisateurs</w:t>
+            </w:r>
+          </w:p>
+        </w:tc>
+      </w:tr>
+      <w:tr>
+        <w:tc>
+          <w:tcPr>
+            <w:tcW w:w="3020" w:type="dxa"/>
+            <w:tcBorders>
+              <w:top w:val="single" w:sz="4" w:space="0" w:color="auto"/>
+              <w:left w:val="single" w:sz="4" w:space="0" w:color="auto"/>
+              <w:bottom w:val="single" w:sz="4" w:space="0" w:color="auto"/>
+              <w:right w:val="single" w:sz="4" w:space="0" w:color="auto"/>
+            </w:tcBorders>
+            <w:hideMark/>
+          </w:tcPr>
+          <w:p>
+            <w:r>
+              <w:t>Déclencheur</w:t>
+            </w:r>
+          </w:p>
+        </w:tc>
+        <w:tc>
+          <w:tcPr>
+            <w:tcW w:w="6042" w:type="dxa"/>
+            <w:gridSpan w:val="2"/>
+            <w:tcBorders>
+              <w:top w:val="single" w:sz="4" w:space="0" w:color="auto"/>
+              <w:left w:val="single" w:sz="4" w:space="0" w:color="auto"/>
+              <w:bottom w:val="single" w:sz="4" w:space="0" w:color="auto"/>
+              <w:right w:val="single" w:sz="4" w:space="0" w:color="auto"/>
+            </w:tcBorders>
+            <w:hideMark/>
+          </w:tcPr>
+          <w:p>
+            <w:r>
+              <w:t xml:space="preserve">Un modérateur aimerait pouvoir </w:t>
+            </w:r>
+            <w:r>
+              <w:t xml:space="preserve">changer le </w:t>
+            </w:r>
+            <w:r>
+              <w:t>statut</w:t>
+            </w:r>
+            <w:r>
+              <w:t xml:space="preserve"> du compte</w:t>
+            </w:r>
+            <w:r>
+              <w:t xml:space="preserve"> (actif inactif)</w:t>
+            </w:r>
+          </w:p>
+        </w:tc>
+      </w:tr>
+      <w:tr>
+        <w:tc>
+          <w:tcPr>
+            <w:tcW w:w="3020" w:type="dxa"/>
+            <w:tcBorders>
+              <w:top w:val="single" w:sz="4" w:space="0" w:color="auto"/>
+              <w:left w:val="single" w:sz="4" w:space="0" w:color="auto"/>
+              <w:bottom w:val="single" w:sz="4" w:space="0" w:color="auto"/>
+              <w:right w:val="single" w:sz="4" w:space="0" w:color="auto"/>
+            </w:tcBorders>
+          </w:tcPr>
+          <w:p>
+            <w:r>
+              <w:t>Déroulement des événements#1</w:t>
+            </w:r>
+          </w:p>
+          <w:p/>
+          <w:p>
+            <w:r>
+              <w:t xml:space="preserve">Choisir un abonnement </w:t>
+            </w:r>
+          </w:p>
+        </w:tc>
+        <w:tc>
+          <w:tcPr>
+            <w:tcW w:w="3021" w:type="dxa"/>
+            <w:tcBorders>
+              <w:top w:val="single" w:sz="4" w:space="0" w:color="auto"/>
+              <w:left w:val="single" w:sz="4" w:space="0" w:color="auto"/>
+              <w:bottom w:val="single" w:sz="4" w:space="0" w:color="auto"/>
+              <w:right w:val="single" w:sz="4" w:space="0" w:color="auto"/>
+            </w:tcBorders>
+          </w:tcPr>
+          <w:p>
+            <w:pPr>
+              <w:rPr>
+                <w:b/>
+                <w:bCs/>
+              </w:rPr>
+            </w:pPr>
+            <w:r>
+              <w:rPr>
+                <w:b/>
+                <w:bCs/>
+              </w:rPr>
+              <w:t>Action de l’acteur</w:t>
+            </w:r>
+          </w:p>
+          <w:p>
+            <w:pPr>
+              <w:rPr>
+                <w:b/>
+                <w:bCs/>
+              </w:rPr>
+            </w:pPr>
+          </w:p>
+          <w:p>
+            <w:r>
+              <w:t xml:space="preserve">Etape 1 : </w:t>
+            </w:r>
+            <w:r>
+              <w:t>Le modérateur aimerait pouvoir valider un compte utilisateur</w:t>
+            </w:r>
+            <w:r>
+              <w:t>.</w:t>
+            </w:r>
+          </w:p>
+          <w:p/>
+          <w:p>
+            <w:r>
+              <w:t xml:space="preserve">Etape 2 : </w:t>
+            </w:r>
+            <w:r>
+              <w:t>Le modérateur vérifie les photos</w:t>
+            </w:r>
+            <w:r>
+              <w:t>.</w:t>
+            </w:r>
+          </w:p>
+          <w:p/>
+          <w:p>
+            <w:r>
+              <w:t>Etape 3 : Le modérateur valide les photos.</w:t>
+            </w:r>
+          </w:p>
+          <w:p/>
+          <w:p>
+            <w:r>
+              <w:t>Etape 4 : le modérateur passe le statut du compte en actif.</w:t>
+            </w:r>
+            <w:r>
+              <w:t xml:space="preserve"> </w:t>
+            </w:r>
+          </w:p>
+        </w:tc>
+        <w:tc>
+          <w:tcPr>
+            <w:tcW w:w="3021" w:type="dxa"/>
+            <w:tcBorders>
+              <w:top w:val="single" w:sz="4" w:space="0" w:color="auto"/>
+              <w:left w:val="single" w:sz="4" w:space="0" w:color="auto"/>
+              <w:bottom w:val="single" w:sz="4" w:space="0" w:color="auto"/>
+              <w:right w:val="single" w:sz="4" w:space="0" w:color="auto"/>
+            </w:tcBorders>
+          </w:tcPr>
+          <w:p>
+            <w:pPr>
+              <w:rPr>
+                <w:b/>
+                <w:bCs/>
+              </w:rPr>
+            </w:pPr>
+            <w:r>
+              <w:rPr>
+                <w:b/>
+                <w:bCs/>
+              </w:rPr>
+              <w:t>Réaction du système</w:t>
+            </w:r>
+          </w:p>
+          <w:p>
+            <w:pPr>
+              <w:rPr>
+                <w:b/>
+                <w:bCs/>
+              </w:rPr>
+            </w:pPr>
+          </w:p>
+          <w:p>
+            <w:r>
+              <w:t xml:space="preserve">Etape </w:t>
+            </w:r>
+            <w:r>
+              <w:t>5</w:t>
+            </w:r>
+            <w:r>
+              <w:t xml:space="preserve"> : </w:t>
+            </w:r>
+            <w:r>
+              <w:t xml:space="preserve">Le système </w:t>
+            </w:r>
+            <w:r>
+              <w:t>affiche</w:t>
+            </w:r>
+            <w:r>
+              <w:t xml:space="preserve"> les photos postées par l’utilisateur</w:t>
+            </w:r>
+            <w:r>
+              <w:t>.</w:t>
+            </w:r>
+          </w:p>
+          <w:p/>
+          <w:p>
+            <w:r>
+              <w:t xml:space="preserve">Etape </w:t>
+            </w:r>
+            <w:r>
+              <w:t>6</w:t>
+            </w:r>
+            <w:r>
+              <w:t xml:space="preserve"> :  </w:t>
+            </w:r>
+            <w:r>
+              <w:t>Le système envoie une notification à l’utilisateur pour lui dire que son compte est actif</w:t>
+            </w:r>
+            <w:r>
+              <w:t>.</w:t>
+            </w:r>
+          </w:p>
+          <w:p>
+            <w:pPr>
+              <w:rPr>
+                <w:b/>
+                <w:bCs/>
+              </w:rPr>
+            </w:pPr>
+          </w:p>
+        </w:tc>
+      </w:tr>
+      <w:tr>
+        <w:tc>
+          <w:tcPr>
+            <w:tcW w:w="3020" w:type="dxa"/>
+            <w:tcBorders>
+              <w:top w:val="single" w:sz="4" w:space="0" w:color="auto"/>
+              <w:left w:val="single" w:sz="4" w:space="0" w:color="auto"/>
+              <w:bottom w:val="single" w:sz="4" w:space="0" w:color="auto"/>
+              <w:right w:val="single" w:sz="4" w:space="0" w:color="auto"/>
+            </w:tcBorders>
+            <w:hideMark/>
+          </w:tcPr>
+          <w:p>
+            <w:r>
+              <w:t>Alternative#1</w:t>
+            </w:r>
+          </w:p>
+        </w:tc>
+        <w:tc>
+          <w:tcPr>
+            <w:tcW w:w="3021" w:type="dxa"/>
+            <w:tcBorders>
+              <w:top w:val="single" w:sz="4" w:space="0" w:color="auto"/>
+              <w:left w:val="single" w:sz="4" w:space="0" w:color="auto"/>
+              <w:bottom w:val="single" w:sz="4" w:space="0" w:color="auto"/>
+              <w:right w:val="single" w:sz="4" w:space="0" w:color="auto"/>
+            </w:tcBorders>
+            <w:hideMark/>
+          </w:tcPr>
+          <w:p>
+            <w:r>
+              <w:t xml:space="preserve">Etape 1 : </w:t>
+            </w:r>
+            <w:r>
+              <w:t>Le modérateur aimerait pouvoir valider un compte utilisateur.</w:t>
+            </w:r>
+          </w:p>
+          <w:p/>
+          <w:p>
+            <w:r>
+              <w:t>Etape 2 : Le modérateur vérifie les photos.</w:t>
+            </w:r>
+          </w:p>
+          <w:p/>
+          <w:p>
+            <w:r>
+              <w:t xml:space="preserve">Etape 3 : Le modérateur </w:t>
+            </w:r>
+            <w:r>
+              <w:t xml:space="preserve">ne </w:t>
+            </w:r>
+            <w:r>
+              <w:t xml:space="preserve">valide </w:t>
+            </w:r>
+            <w:r>
+              <w:t xml:space="preserve">pas </w:t>
+            </w:r>
+            <w:r>
+              <w:t>les photos.</w:t>
+            </w:r>
+          </w:p>
+          <w:p/>
+          <w:p>
+            <w:r>
+              <w:t xml:space="preserve">Etape 4 : le modérateur </w:t>
+            </w:r>
+            <w:r>
+              <w:t>ne</w:t>
+            </w:r>
+            <w:r>
+              <w:t xml:space="preserve"> </w:t>
+            </w:r>
+            <w:r>
+              <w:t>change pas le</w:t>
+            </w:r>
+            <w:r>
+              <w:t xml:space="preserve"> statut du compte.</w:t>
+            </w:r>
+          </w:p>
+        </w:tc>
+        <w:tc>
+          <w:tcPr>
+            <w:tcW w:w="3021" w:type="dxa"/>
+            <w:tcBorders>
+              <w:top w:val="single" w:sz="4" w:space="0" w:color="auto"/>
+              <w:left w:val="single" w:sz="4" w:space="0" w:color="auto"/>
+              <w:bottom w:val="single" w:sz="4" w:space="0" w:color="auto"/>
+              <w:right w:val="single" w:sz="4" w:space="0" w:color="auto"/>
+            </w:tcBorders>
+          </w:tcPr>
+          <w:p>
+            <w:r>
+              <w:t>Etape 5 : Le système affiche les photos postées par l’utilisateur.</w:t>
+            </w:r>
+          </w:p>
+          <w:p/>
+          <w:p>
+            <w:r>
+              <w:t xml:space="preserve">Etape 6 :  Le système envoie une notification à l’utilisateur pour lui dire que </w:t>
+            </w:r>
+            <w:r>
+              <w:t xml:space="preserve">les photos ne sont pas </w:t>
+            </w:r>
+            <w:r>
+              <w:t>valides</w:t>
+            </w:r>
+            <w:r>
+              <w:t>.</w:t>
+            </w:r>
+          </w:p>
+          <w:p/>
+        </w:tc>
+      </w:tr>
+      <w:tr>
+        <w:tc>
+          <w:tcPr>
+            <w:tcW w:w="3020" w:type="dxa"/>
+            <w:tcBorders>
+              <w:top w:val="single" w:sz="4" w:space="0" w:color="auto"/>
+              <w:left w:val="single" w:sz="4" w:space="0" w:color="auto"/>
+              <w:bottom w:val="single" w:sz="4" w:space="0" w:color="auto"/>
+              <w:right w:val="single" w:sz="4" w:space="0" w:color="auto"/>
+            </w:tcBorders>
+            <w:hideMark/>
+          </w:tcPr>
+          <w:p>
+            <w:r>
+              <w:t>Conclusion</w:t>
+            </w:r>
+          </w:p>
+        </w:tc>
+        <w:tc>
+          <w:tcPr>
+            <w:tcW w:w="6042" w:type="dxa"/>
+            <w:gridSpan w:val="2"/>
+            <w:tcBorders>
+              <w:top w:val="single" w:sz="4" w:space="0" w:color="auto"/>
+              <w:left w:val="single" w:sz="4" w:space="0" w:color="auto"/>
+              <w:bottom w:val="single" w:sz="4" w:space="0" w:color="auto"/>
+              <w:right w:val="single" w:sz="4" w:space="0" w:color="auto"/>
+            </w:tcBorders>
+          </w:tcPr>
+          <w:p>
+            <w:r>
+              <w:t>Après vérification des photos le modérateur rend le compte utilisateur actif ou pas</w:t>
+            </w:r>
+            <w:r>
+              <w:t>.</w:t>
+            </w:r>
+          </w:p>
+        </w:tc>
+      </w:tr>
+      <w:tr>
+        <w:tc>
+          <w:tcPr>
+            <w:tcW w:w="3020" w:type="dxa"/>
+            <w:tcBorders>
+              <w:top w:val="single" w:sz="4" w:space="0" w:color="auto"/>
+              <w:left w:val="single" w:sz="4" w:space="0" w:color="auto"/>
+              <w:bottom w:val="single" w:sz="4" w:space="0" w:color="auto"/>
+              <w:right w:val="single" w:sz="4" w:space="0" w:color="auto"/>
+            </w:tcBorders>
+            <w:hideMark/>
+          </w:tcPr>
+          <w:p>
+            <w:r>
+              <w:t>Règles de fonctionnement</w:t>
+            </w:r>
+          </w:p>
+        </w:tc>
+        <w:tc>
+          <w:tcPr>
+            <w:tcW w:w="6042" w:type="dxa"/>
+            <w:gridSpan w:val="2"/>
+            <w:tcBorders>
+              <w:top w:val="single" w:sz="4" w:space="0" w:color="auto"/>
+              <w:left w:val="single" w:sz="4" w:space="0" w:color="auto"/>
+              <w:bottom w:val="single" w:sz="4" w:space="0" w:color="auto"/>
+              <w:right w:val="single" w:sz="4" w:space="0" w:color="auto"/>
+            </w:tcBorders>
+          </w:tcPr>
+          <w:p/>
+        </w:tc>
+      </w:tr>
+    </w:tbl>
+    <w:p/>
+    <w:p/>
     <w:sectPr>
       <w:pgSz w:w="11906" w:h="16838"/>
       <w:pgMar w:top="1417" w:right="1417" w:bottom="1417" w:left="1417" w:header="708" w:footer="708" w:gutter="0"/>
@@ -3533,7 +5835,7 @@
       </w:pPr>
     </w:pPrDefault>
   </w:docDefaults>
-  <w:latentStyles w:defLockedState="0" w:defUIPriority="99" w:defSemiHidden="0" w:defUnhideWhenUsed="0" w:defQFormat="0" w:count="377">
+  <w:latentStyles w:defLockedState="0" w:defUIPriority="99" w:defSemiHidden="0" w:defUnhideWhenUsed="0" w:defQFormat="0" w:count="376">
     <w:lsdException w:name="Normal" w:uiPriority="0" w:qFormat="1"/>
     <w:lsdException w:name="heading 1" w:uiPriority="9" w:qFormat="1"/>
     <w:lsdException w:name="heading 2" w:semiHidden="1" w:uiPriority="9" w:unhideWhenUsed="1" w:qFormat="1"/>
@@ -3910,7 +6212,6 @@
     <w:lsdException w:name="Hashtag" w:semiHidden="1" w:unhideWhenUsed="1"/>
     <w:lsdException w:name="Unresolved Mention" w:semiHidden="1" w:unhideWhenUsed="1"/>
     <w:lsdException w:name="Smart Link" w:semiHidden="1" w:unhideWhenUsed="1"/>
-    <w:lsdException w:name="Smart Link Error" w:semiHidden="1" w:unhideWhenUsed="1"/>
   </w:latentStyles>
   <w:style w:type="paragraph" w:default="1" w:styleId="Normal">
     <w:name w:val="Normal"/>

</xml_diff>